<commit_message>
Inserido uma imagem de resumo no documento de Introdução do git e github
</commit_message>
<xml_diff>
--- a/Introdução ao Git_Github/Introdução ao Git_Github.docx
+++ b/Introdução ao Git_Github/Introdução ao Git_Github.docx
@@ -353,38 +353,317 @@
       <w:r>
         <w:t xml:space="preserve"> </w:t>
       </w:r>
-      <w:proofErr w:type="spellStart"/>
       <w:proofErr w:type="gramStart"/>
       <w:r>
+        <w:t>add .</w:t>
+      </w:r>
+      <w:proofErr w:type="gramEnd"/>
+      <w:r>
+        <w:t xml:space="preserve"> </w:t>
+      </w:r>
+      <w:r>
+        <w:t xml:space="preserve">ou </w:t>
+      </w:r>
+      <w:proofErr w:type="spellStart"/>
+      <w:r>
+        <w:t>git</w:t>
+      </w:r>
+      <w:proofErr w:type="spellEnd"/>
+      <w:r>
+        <w:t xml:space="preserve"> *</w:t>
+      </w:r>
+      <w:r>
+        <w:t>–</w:t>
+      </w:r>
+      <w:r>
+        <w:t>&gt;</w:t>
+      </w:r>
+      <w:r>
+        <w:t xml:space="preserve"> Adiciona todas as modificações</w:t>
+      </w:r>
+    </w:p>
+    <w:p>
+      <w:proofErr w:type="spellStart"/>
+      <w:r>
+        <w:t>git</w:t>
+      </w:r>
+      <w:proofErr w:type="spellEnd"/>
+      <w:r>
+        <w:t xml:space="preserve"> </w:t>
+      </w:r>
+      <w:proofErr w:type="spellStart"/>
+      <w:r>
+        <w:t>commit</w:t>
+      </w:r>
+      <w:proofErr w:type="spellEnd"/>
+      <w:r>
+        <w:t xml:space="preserve"> –m –</w:t>
+      </w:r>
+      <w:r>
+        <w:t>&gt;</w:t>
+      </w:r>
+      <w:r>
+        <w:t xml:space="preserve"> Inseri os comentários</w:t>
+      </w:r>
+    </w:p>
+    <w:p>
+      <w:proofErr w:type="spellStart"/>
+      <w:r>
+        <w:t>git</w:t>
+      </w:r>
+      <w:proofErr w:type="spellEnd"/>
+      <w:r>
+        <w:t xml:space="preserve"> </w:t>
+      </w:r>
+      <w:proofErr w:type="spellStart"/>
+      <w:r>
+        <w:t>config</w:t>
+      </w:r>
+      <w:proofErr w:type="spellEnd"/>
+      <w:r>
+        <w:t xml:space="preserve"> </w:t>
+      </w:r>
+      <w:r>
+        <w:t>--</w:t>
+      </w:r>
+      <w:proofErr w:type="spellStart"/>
+      <w:r>
+        <w:t>list</w:t>
+      </w:r>
+      <w:proofErr w:type="spellEnd"/>
+      <w:r>
+        <w:t xml:space="preserve"> –</w:t>
+      </w:r>
+      <w:r>
+        <w:t>&gt;</w:t>
+      </w:r>
+      <w:r>
+        <w:t xml:space="preserve"> Lista as configura</w:t>
+      </w:r>
+      <w:r>
+        <w:t xml:space="preserve">ções do </w:t>
+      </w:r>
+      <w:proofErr w:type="spellStart"/>
+      <w:r>
+        <w:t>git</w:t>
+      </w:r>
+      <w:proofErr w:type="spellEnd"/>
+    </w:p>
+    <w:p>
+      <w:proofErr w:type="spellStart"/>
+      <w:r>
+        <w:t>git</w:t>
+      </w:r>
+      <w:proofErr w:type="spellEnd"/>
+      <w:r>
+        <w:t xml:space="preserve"> </w:t>
+      </w:r>
+      <w:proofErr w:type="spellStart"/>
+      <w:r>
+        <w:t>config</w:t>
+      </w:r>
+      <w:proofErr w:type="spellEnd"/>
+      <w:r>
+        <w:t xml:space="preserve"> --global </w:t>
+      </w:r>
+      <w:proofErr w:type="spellStart"/>
+      <w:proofErr w:type="gramStart"/>
+      <w:r>
+        <w:t>user.email</w:t>
+      </w:r>
+      <w:proofErr w:type="spellEnd"/>
+      <w:proofErr w:type="gramEnd"/>
+      <w:r>
+        <w:t xml:space="preserve"> -&gt; </w:t>
+      </w:r>
+      <w:r>
+        <w:t>Cria</w:t>
+      </w:r>
+      <w:r>
+        <w:t xml:space="preserve"> </w:t>
+      </w:r>
+      <w:r>
+        <w:t xml:space="preserve">um autor </w:t>
+      </w:r>
+      <w:proofErr w:type="spellStart"/>
+      <w:r>
+        <w:t>user.email</w:t>
+      </w:r>
+      <w:proofErr w:type="spellEnd"/>
+    </w:p>
+    <w:p>
+      <w:proofErr w:type="spellStart"/>
+      <w:r>
+        <w:t>git</w:t>
+      </w:r>
+      <w:proofErr w:type="spellEnd"/>
+      <w:r>
+        <w:t xml:space="preserve"> </w:t>
+      </w:r>
+      <w:proofErr w:type="spellStart"/>
+      <w:r>
+        <w:t>config</w:t>
+      </w:r>
+      <w:proofErr w:type="spellEnd"/>
+      <w:r>
+        <w:t xml:space="preserve"> --global user.name -&gt; </w:t>
+      </w:r>
+      <w:r>
+        <w:t>Cria um autor em user.name</w:t>
+      </w:r>
+    </w:p>
+    <w:p>
+      <w:proofErr w:type="spellStart"/>
+      <w:r>
+        <w:t>git</w:t>
+      </w:r>
+      <w:proofErr w:type="spellEnd"/>
+      <w:r>
+        <w:t xml:space="preserve"> </w:t>
+      </w:r>
+      <w:proofErr w:type="spellStart"/>
+      <w:r>
+        <w:t>config</w:t>
+      </w:r>
+      <w:proofErr w:type="spellEnd"/>
+      <w:r>
+        <w:t xml:space="preserve"> --global </w:t>
+      </w:r>
+      <w:r>
+        <w:t>--</w:t>
+      </w:r>
+      <w:proofErr w:type="spellStart"/>
+      <w:r>
+        <w:t>un</w:t>
+      </w:r>
+      <w:r>
+        <w:t>set</w:t>
+      </w:r>
+      <w:proofErr w:type="spellEnd"/>
+      <w:r>
+        <w:t xml:space="preserve"> </w:t>
+      </w:r>
+      <w:proofErr w:type="spellStart"/>
+      <w:proofErr w:type="gramStart"/>
+      <w:r>
+        <w:t>user.email</w:t>
+      </w:r>
+      <w:proofErr w:type="spellEnd"/>
+      <w:proofErr w:type="gramEnd"/>
+      <w:r>
+        <w:t xml:space="preserve"> -&gt; Apaga os dados sa</w:t>
+      </w:r>
+      <w:r>
+        <w:t xml:space="preserve">lvos </w:t>
+      </w:r>
+      <w:r>
+        <w:t xml:space="preserve">em </w:t>
+      </w:r>
+      <w:proofErr w:type="spellStart"/>
+      <w:r>
+        <w:t>user.email</w:t>
+      </w:r>
+      <w:proofErr w:type="spellEnd"/>
+    </w:p>
+    <w:p>
+      <w:proofErr w:type="spellStart"/>
+      <w:r>
+        <w:t>git</w:t>
+      </w:r>
+      <w:proofErr w:type="spellEnd"/>
+      <w:r>
+        <w:t xml:space="preserve"> </w:t>
+      </w:r>
+      <w:proofErr w:type="spellStart"/>
+      <w:r>
+        <w:t>config</w:t>
+      </w:r>
+      <w:proofErr w:type="spellEnd"/>
+      <w:r>
+        <w:t xml:space="preserve"> --global </w:t>
+      </w:r>
+      <w:r>
+        <w:t>--</w:t>
+      </w:r>
+      <w:proofErr w:type="spellStart"/>
+      <w:r>
+        <w:t>unset</w:t>
+      </w:r>
+      <w:proofErr w:type="spellEnd"/>
+      <w:r>
+        <w:t xml:space="preserve"> user.name</w:t>
+      </w:r>
+      <w:r>
+        <w:t xml:space="preserve"> -&gt; Apaga os da</w:t>
+      </w:r>
+      <w:r>
+        <w:t>dos salvos em user.name</w:t>
+      </w:r>
+    </w:p>
+    <w:p>
+      <w:proofErr w:type="spellStart"/>
+      <w:r>
+        <w:t>git</w:t>
+      </w:r>
+      <w:proofErr w:type="spellEnd"/>
+      <w:r>
+        <w:t xml:space="preserve"> </w:t>
+      </w:r>
+      <w:proofErr w:type="spellStart"/>
+      <w:r>
+        <w:t>remote</w:t>
+      </w:r>
+      <w:proofErr w:type="spellEnd"/>
+      <w:r>
+        <w:t xml:space="preserve"> </w:t>
+      </w:r>
+      <w:proofErr w:type="spellStart"/>
+      <w:r>
         <w:t>add</w:t>
       </w:r>
       <w:proofErr w:type="spellEnd"/>
       <w:r>
-        <w:t xml:space="preserve"> .</w:t>
-      </w:r>
-      <w:proofErr w:type="gramEnd"/>
-      <w:r>
-        <w:t xml:space="preserve"> </w:t>
-      </w:r>
-      <w:r>
-        <w:t xml:space="preserve">ou </w:t>
-      </w:r>
+        <w:t xml:space="preserve"> </w:t>
+      </w:r>
+      <w:proofErr w:type="spellStart"/>
+      <w:r>
+        <w:t>origin</w:t>
+      </w:r>
+      <w:proofErr w:type="spellEnd"/>
+      <w:r>
+        <w:t xml:space="preserve"> &lt;endereço web do </w:t>
+      </w:r>
+      <w:proofErr w:type="spellStart"/>
+      <w:r>
+        <w:t>github</w:t>
+      </w:r>
+      <w:proofErr w:type="spellEnd"/>
+      <w:r>
+        <w:t>&gt;</w:t>
+      </w:r>
+      <w:r>
+        <w:t xml:space="preserve"> -&gt; Serve para lincar n</w:t>
+      </w:r>
+      <w:r>
+        <w:t xml:space="preserve">osso repositório local com o repositório na nuvem. </w:t>
+      </w:r>
+    </w:p>
+    <w:p>
       <w:proofErr w:type="spellStart"/>
       <w:r>
         <w:t>git</w:t>
       </w:r>
       <w:proofErr w:type="spellEnd"/>
       <w:r>
-        <w:t xml:space="preserve"> *</w:t>
-      </w:r>
-      <w:r>
-        <w:t>–</w:t>
-      </w:r>
-      <w:r>
-        <w:t>&gt;</w:t>
-      </w:r>
-      <w:r>
-        <w:t xml:space="preserve"> Adiciona todas as modificações</w:t>
+        <w:t xml:space="preserve"> </w:t>
+      </w:r>
+      <w:proofErr w:type="spellStart"/>
+      <w:r>
+        <w:t>remote</w:t>
+      </w:r>
+      <w:proofErr w:type="spellEnd"/>
+      <w:r>
+        <w:t xml:space="preserve"> -v -&gt; mostrar se o apontamento deu certo</w:t>
       </w:r>
     </w:p>
     <w:p>
@@ -398,17 +677,76 @@
       </w:r>
       <w:proofErr w:type="spellStart"/>
       <w:r>
-        <w:t>commit</w:t>
-      </w:r>
-      <w:proofErr w:type="spellEnd"/>
-      <w:r>
-        <w:t xml:space="preserve"> –m –</w:t>
-      </w:r>
-      <w:r>
-        <w:t>&gt;</w:t>
-      </w:r>
-      <w:r>
-        <w:t xml:space="preserve"> Inseri os comentários</w:t>
+        <w:t>push</w:t>
+      </w:r>
+      <w:proofErr w:type="spellEnd"/>
+      <w:r>
+        <w:t xml:space="preserve"> </w:t>
+      </w:r>
+      <w:proofErr w:type="spellStart"/>
+      <w:r>
+        <w:t>origin</w:t>
+      </w:r>
+      <w:proofErr w:type="spellEnd"/>
+      <w:r>
+        <w:t xml:space="preserve"> </w:t>
+      </w:r>
+      <w:proofErr w:type="spellStart"/>
+      <w:r>
+        <w:t>main</w:t>
+      </w:r>
+      <w:proofErr w:type="spellEnd"/>
+      <w:r>
+        <w:t xml:space="preserve"> -&gt; “empurra</w:t>
+      </w:r>
+      <w:r>
+        <w:t>”</w:t>
+      </w:r>
+      <w:r>
+        <w:t xml:space="preserve"> os arquivos pa</w:t>
+      </w:r>
+      <w:r>
+        <w:t>ra a nuvem.</w:t>
+      </w:r>
+    </w:p>
+    <w:p>
+      <w:proofErr w:type="spellStart"/>
+      <w:r>
+        <w:t>g</w:t>
+      </w:r>
+      <w:r>
+        <w:t>it</w:t>
+      </w:r>
+      <w:proofErr w:type="spellEnd"/>
+      <w:r>
+        <w:t xml:space="preserve"> </w:t>
+      </w:r>
+      <w:proofErr w:type="spellStart"/>
+      <w:r>
+        <w:t>pull</w:t>
+      </w:r>
+      <w:proofErr w:type="spellEnd"/>
+      <w:r>
+        <w:t xml:space="preserve"> </w:t>
+      </w:r>
+      <w:proofErr w:type="spellStart"/>
+      <w:r>
+        <w:t>origin</w:t>
+      </w:r>
+      <w:proofErr w:type="spellEnd"/>
+      <w:r>
+        <w:t xml:space="preserve"> </w:t>
+      </w:r>
+      <w:proofErr w:type="spellStart"/>
+      <w:r>
+        <w:t>main</w:t>
+      </w:r>
+      <w:proofErr w:type="spellEnd"/>
+      <w:r>
+        <w:t xml:space="preserve"> -&gt; pega os dados da</w:t>
+      </w:r>
+      <w:r>
+        <w:t xml:space="preserve"> nuvem</w:t>
       </w:r>
     </w:p>
     <w:p>
@@ -418,355 +756,6 @@
       </w:r>
       <w:proofErr w:type="spellEnd"/>
       <w:r>
-        <w:t xml:space="preserve"> </w:t>
-      </w:r>
-      <w:proofErr w:type="spellStart"/>
-      <w:r>
-        <w:t>config</w:t>
-      </w:r>
-      <w:proofErr w:type="spellEnd"/>
-      <w:r>
-        <w:t xml:space="preserve"> </w:t>
-      </w:r>
-      <w:r>
-        <w:t>--</w:t>
-      </w:r>
-      <w:proofErr w:type="spellStart"/>
-      <w:r>
-        <w:t>list</w:t>
-      </w:r>
-      <w:proofErr w:type="spellEnd"/>
-      <w:r>
-        <w:t xml:space="preserve"> –</w:t>
-      </w:r>
-      <w:r>
-        <w:t>&gt;</w:t>
-      </w:r>
-      <w:r>
-        <w:t xml:space="preserve"> Lista as configura</w:t>
-      </w:r>
-      <w:r>
-        <w:t xml:space="preserve">ções do </w:t>
-      </w:r>
-      <w:proofErr w:type="spellStart"/>
-      <w:r>
-        <w:t>git</w:t>
-      </w:r>
-      <w:proofErr w:type="spellEnd"/>
-    </w:p>
-    <w:p>
-      <w:proofErr w:type="spellStart"/>
-      <w:r>
-        <w:t>git</w:t>
-      </w:r>
-      <w:proofErr w:type="spellEnd"/>
-      <w:r>
-        <w:t xml:space="preserve"> </w:t>
-      </w:r>
-      <w:proofErr w:type="spellStart"/>
-      <w:r>
-        <w:t>config</w:t>
-      </w:r>
-      <w:proofErr w:type="spellEnd"/>
-      <w:r>
-        <w:t xml:space="preserve"> --global </w:t>
-      </w:r>
-      <w:proofErr w:type="spellStart"/>
-      <w:proofErr w:type="gramStart"/>
-      <w:r>
-        <w:t>user.email</w:t>
-      </w:r>
-      <w:proofErr w:type="spellEnd"/>
-      <w:proofErr w:type="gramEnd"/>
-      <w:r>
-        <w:t xml:space="preserve"> -&gt; </w:t>
-      </w:r>
-      <w:r>
-        <w:t>Cria</w:t>
-      </w:r>
-      <w:r>
-        <w:t xml:space="preserve"> </w:t>
-      </w:r>
-      <w:r>
-        <w:t>um autor</w:t>
-      </w:r>
-      <w:r>
-        <w:t xml:space="preserve"> </w:t>
-      </w:r>
-      <w:proofErr w:type="spellStart"/>
-      <w:r>
-        <w:t>user.email</w:t>
-      </w:r>
-      <w:proofErr w:type="spellEnd"/>
-    </w:p>
-    <w:p>
-      <w:proofErr w:type="spellStart"/>
-      <w:r>
-        <w:t>git</w:t>
-      </w:r>
-      <w:proofErr w:type="spellEnd"/>
-      <w:r>
-        <w:t xml:space="preserve"> </w:t>
-      </w:r>
-      <w:proofErr w:type="spellStart"/>
-      <w:r>
-        <w:t>config</w:t>
-      </w:r>
-      <w:proofErr w:type="spellEnd"/>
-      <w:r>
-        <w:t xml:space="preserve"> --global user.name -&gt; </w:t>
-      </w:r>
-      <w:r>
-        <w:t>Cria um autor</w:t>
-      </w:r>
-      <w:r>
-        <w:t xml:space="preserve"> em user.name</w:t>
-      </w:r>
-    </w:p>
-    <w:p>
-      <w:proofErr w:type="spellStart"/>
-      <w:r>
-        <w:t>git</w:t>
-      </w:r>
-      <w:proofErr w:type="spellEnd"/>
-      <w:r>
-        <w:t xml:space="preserve"> </w:t>
-      </w:r>
-      <w:proofErr w:type="spellStart"/>
-      <w:r>
-        <w:t>config</w:t>
-      </w:r>
-      <w:proofErr w:type="spellEnd"/>
-      <w:r>
-        <w:t xml:space="preserve"> --global </w:t>
-      </w:r>
-      <w:r>
-        <w:t>--</w:t>
-      </w:r>
-      <w:proofErr w:type="spellStart"/>
-      <w:r>
-        <w:t>un</w:t>
-      </w:r>
-      <w:r>
-        <w:t>set</w:t>
-      </w:r>
-      <w:proofErr w:type="spellEnd"/>
-      <w:r>
-        <w:t xml:space="preserve"> </w:t>
-      </w:r>
-      <w:proofErr w:type="spellStart"/>
-      <w:proofErr w:type="gramStart"/>
-      <w:r>
-        <w:t>user.email</w:t>
-      </w:r>
-      <w:proofErr w:type="spellEnd"/>
-      <w:proofErr w:type="gramEnd"/>
-      <w:r>
-        <w:t xml:space="preserve"> -&gt; Apaga os dados sa</w:t>
-      </w:r>
-      <w:r>
-        <w:t xml:space="preserve">lvos </w:t>
-      </w:r>
-      <w:r>
-        <w:t xml:space="preserve">em </w:t>
-      </w:r>
-      <w:proofErr w:type="spellStart"/>
-      <w:r>
-        <w:t>user.email</w:t>
-      </w:r>
-      <w:proofErr w:type="spellEnd"/>
-    </w:p>
-    <w:p>
-      <w:proofErr w:type="spellStart"/>
-      <w:r>
-        <w:t>git</w:t>
-      </w:r>
-      <w:proofErr w:type="spellEnd"/>
-      <w:r>
-        <w:t xml:space="preserve"> </w:t>
-      </w:r>
-      <w:proofErr w:type="spellStart"/>
-      <w:r>
-        <w:t>config</w:t>
-      </w:r>
-      <w:proofErr w:type="spellEnd"/>
-      <w:r>
-        <w:t xml:space="preserve"> --global </w:t>
-      </w:r>
-      <w:r>
-        <w:t>--</w:t>
-      </w:r>
-      <w:proofErr w:type="spellStart"/>
-      <w:r>
-        <w:t>unset</w:t>
-      </w:r>
-      <w:proofErr w:type="spellEnd"/>
-      <w:r>
-        <w:t xml:space="preserve"> user.name</w:t>
-      </w:r>
-      <w:r>
-        <w:t xml:space="preserve"> -&gt; Apaga os da</w:t>
-      </w:r>
-      <w:r>
-        <w:t>dos salvos em user.name</w:t>
-      </w:r>
-    </w:p>
-    <w:p>
-      <w:proofErr w:type="spellStart"/>
-      <w:r>
-        <w:t>git</w:t>
-      </w:r>
-      <w:proofErr w:type="spellEnd"/>
-      <w:r>
-        <w:t xml:space="preserve"> </w:t>
-      </w:r>
-      <w:proofErr w:type="spellStart"/>
-      <w:r>
-        <w:t>remote</w:t>
-      </w:r>
-      <w:proofErr w:type="spellEnd"/>
-      <w:r>
-        <w:t xml:space="preserve"> </w:t>
-      </w:r>
-      <w:proofErr w:type="spellStart"/>
-      <w:r>
-        <w:t>add</w:t>
-      </w:r>
-      <w:proofErr w:type="spellEnd"/>
-      <w:r>
-        <w:t xml:space="preserve"> </w:t>
-      </w:r>
-      <w:proofErr w:type="spellStart"/>
-      <w:r>
-        <w:t>origin</w:t>
-      </w:r>
-      <w:proofErr w:type="spellEnd"/>
-      <w:r>
-        <w:t xml:space="preserve"> &lt;endereço web do </w:t>
-      </w:r>
-      <w:proofErr w:type="spellStart"/>
-      <w:r>
-        <w:t>github</w:t>
-      </w:r>
-      <w:proofErr w:type="spellEnd"/>
-      <w:r>
-        <w:t>&gt;</w:t>
-      </w:r>
-      <w:r>
-        <w:t xml:space="preserve"> -&gt; Serve para lincar n</w:t>
-      </w:r>
-      <w:r>
-        <w:t xml:space="preserve">osso repositório local com o repositório na nuvem. </w:t>
-      </w:r>
-    </w:p>
-    <w:p>
-      <w:proofErr w:type="spellStart"/>
-      <w:r>
-        <w:t>git</w:t>
-      </w:r>
-      <w:proofErr w:type="spellEnd"/>
-      <w:r>
-        <w:t xml:space="preserve"> </w:t>
-      </w:r>
-      <w:proofErr w:type="spellStart"/>
-      <w:r>
-        <w:t>remote</w:t>
-      </w:r>
-      <w:proofErr w:type="spellEnd"/>
-      <w:r>
-        <w:t xml:space="preserve"> -v -&gt; mostrar se o apontamento deu certo</w:t>
-      </w:r>
-    </w:p>
-    <w:p>
-      <w:proofErr w:type="spellStart"/>
-      <w:r>
-        <w:t>git</w:t>
-      </w:r>
-      <w:proofErr w:type="spellEnd"/>
-      <w:r>
-        <w:t xml:space="preserve"> </w:t>
-      </w:r>
-      <w:proofErr w:type="spellStart"/>
-      <w:r>
-        <w:t>push</w:t>
-      </w:r>
-      <w:proofErr w:type="spellEnd"/>
-      <w:r>
-        <w:t xml:space="preserve"> </w:t>
-      </w:r>
-      <w:proofErr w:type="spellStart"/>
-      <w:r>
-        <w:t>origin</w:t>
-      </w:r>
-      <w:proofErr w:type="spellEnd"/>
-      <w:r>
-        <w:t xml:space="preserve"> </w:t>
-      </w:r>
-      <w:proofErr w:type="spellStart"/>
-      <w:r>
-        <w:t>main</w:t>
-      </w:r>
-      <w:proofErr w:type="spellEnd"/>
-      <w:r>
-        <w:t xml:space="preserve"> -&gt; “empurra</w:t>
-      </w:r>
-      <w:r>
-        <w:t>”</w:t>
-      </w:r>
-      <w:r>
-        <w:t xml:space="preserve"> os arquivos pa</w:t>
-      </w:r>
-      <w:r>
-        <w:t>ra a nuvem.</w:t>
-      </w:r>
-    </w:p>
-    <w:p>
-      <w:proofErr w:type="spellStart"/>
-      <w:r>
-        <w:t>g</w:t>
-      </w:r>
-      <w:r>
-        <w:t>it</w:t>
-      </w:r>
-      <w:proofErr w:type="spellEnd"/>
-      <w:r>
-        <w:t xml:space="preserve"> </w:t>
-      </w:r>
-      <w:proofErr w:type="spellStart"/>
-      <w:r>
-        <w:t>pull</w:t>
-      </w:r>
-      <w:proofErr w:type="spellEnd"/>
-      <w:r>
-        <w:t xml:space="preserve"> </w:t>
-      </w:r>
-      <w:proofErr w:type="spellStart"/>
-      <w:r>
-        <w:t>origin</w:t>
-      </w:r>
-      <w:proofErr w:type="spellEnd"/>
-      <w:r>
-        <w:t xml:space="preserve"> </w:t>
-      </w:r>
-      <w:proofErr w:type="spellStart"/>
-      <w:r>
-        <w:t>main</w:t>
-      </w:r>
-      <w:proofErr w:type="spellEnd"/>
-      <w:r>
-        <w:t xml:space="preserve"> -&gt; pega os dados da</w:t>
-      </w:r>
-      <w:r>
-        <w:t xml:space="preserve"> nuvem</w:t>
-      </w:r>
-    </w:p>
-    <w:p>
-      <w:proofErr w:type="spellStart"/>
-      <w:r>
-        <w:t>git</w:t>
-      </w:r>
-      <w:proofErr w:type="spellEnd"/>
-      <w:r>
         <w:t xml:space="preserve"> clone &lt;endereço da web&gt; -&gt;pega todo repositório na nuvem</w:t>
       </w:r>
     </w:p>
@@ -823,6 +812,81 @@
           <w:lang w:val="en-US"/>
         </w:rPr>
       </w:pPr>
+      <w:r>
+        <w:rPr>
+          <w:lang w:val="en-US"/>
+        </w:rPr>
+        <w:br w:type="page"/>
+      </w:r>
+    </w:p>
+    <w:p>
+      <w:pPr>
+        <w:rPr>
+          <w:lang w:val="en-US"/>
+        </w:rPr>
+      </w:pPr>
+      <w:r>
+        <w:rPr>
+          <w:noProof/>
+          <w:lang w:val="en-US"/>
+        </w:rPr>
+        <w:lastRenderedPageBreak/>
+        <w:drawing>
+          <wp:anchor distT="0" distB="0" distL="114300" distR="114300" simplePos="0" relativeHeight="251658240" behindDoc="0" locked="0" layoutInCell="1" allowOverlap="1" wp14:anchorId="129FE1D8" wp14:editId="186BAD9D">
+            <wp:simplePos x="0" y="0"/>
+            <wp:positionH relativeFrom="margin">
+              <wp:align>right</wp:align>
+            </wp:positionH>
+            <wp:positionV relativeFrom="paragraph">
+              <wp:posOffset>0</wp:posOffset>
+            </wp:positionV>
+            <wp:extent cx="5113334" cy="9090660"/>
+            <wp:effectExtent l="0" t="0" r="0" b="0"/>
+            <wp:wrapSquare wrapText="bothSides"/>
+            <wp:docPr id="1" name="Imagem 1"/>
+            <wp:cNvGraphicFramePr>
+              <a:graphicFrameLocks xmlns:a="http://schemas.openxmlformats.org/drawingml/2006/main" noChangeAspect="1"/>
+            </wp:cNvGraphicFramePr>
+            <a:graphic xmlns:a="http://schemas.openxmlformats.org/drawingml/2006/main">
+              <a:graphicData uri="http://schemas.openxmlformats.org/drawingml/2006/picture">
+                <pic:pic xmlns:pic="http://schemas.openxmlformats.org/drawingml/2006/picture">
+                  <pic:nvPicPr>
+                    <pic:cNvPr id="1" name="Imagem 1"/>
+                    <pic:cNvPicPr/>
+                  </pic:nvPicPr>
+                  <pic:blipFill>
+                    <a:blip r:embed="rId4">
+                      <a:extLst>
+                        <a:ext uri="{28A0092B-C50C-407E-A947-70E740481C1C}">
+                          <a14:useLocalDpi xmlns:a14="http://schemas.microsoft.com/office/drawing/2010/main" val="0"/>
+                        </a:ext>
+                      </a:extLst>
+                    </a:blip>
+                    <a:stretch>
+                      <a:fillRect/>
+                    </a:stretch>
+                  </pic:blipFill>
+                  <pic:spPr>
+                    <a:xfrm>
+                      <a:off x="0" y="0"/>
+                      <a:ext cx="5113334" cy="9090660"/>
+                    </a:xfrm>
+                    <a:prstGeom prst="rect">
+                      <a:avLst/>
+                    </a:prstGeom>
+                  </pic:spPr>
+                </pic:pic>
+              </a:graphicData>
+            </a:graphic>
+            <wp14:sizeRelH relativeFrom="margin">
+              <wp14:pctWidth>0</wp14:pctWidth>
+            </wp14:sizeRelH>
+            <wp14:sizeRelV relativeFrom="margin">
+              <wp14:pctHeight>0</wp14:pctHeight>
+            </wp14:sizeRelV>
+          </wp:anchor>
+        </w:drawing>
+      </w:r>
     </w:p>
     <w:sectPr>
       <w:pgSz w:w="11906" w:h="16838"/>

</xml_diff>